<commit_message>
Set styles of buttons to null when a food group is removed down to zero. This makes the buttons go back to default.
</commit_message>
<xml_diff>
--- a/Documentation/Software Requirement Specifications - Personal Dietary Manager Application.docx
+++ b/Documentation/Software Requirement Specifications - Personal Dietary Manager Application.docx
@@ -142,7 +142,28 @@
           <w:rFonts w:ascii="Helvetica" w:hAnsi="Helvetica" w:cs="Arial"/>
           <w:lang w:val="en-US"/>
         </w:rPr>
-        <w:t>The purpose of this document is to present the software requirement specifications (SRS) of our Personal Dietary Manager Application. This application is being designed, developed, and tested in accordance with the requirements of COMP 5541: Tools and Techniques for Software Engineering, at Concordia University for the Fall 2019 semester</w:t>
+        <w:t xml:space="preserve">The purpose of this document is to present the software requirement specifications (SRS) of our Personal Dietary Manager Application. This application is being designed, developed, and tested in accordance with the requirements of COMP 5541: Tools and Techniques for Software Engineering, at Concordia University for the </w:t>
+      </w:r>
+      <w:r>
+        <w:rPr>
+          <w:rFonts w:ascii="Helvetica" w:hAnsi="Helvetica" w:cs="Arial"/>
+          <w:lang w:val="en-US"/>
+        </w:rPr>
+        <w:t>Winter 2020</w:t>
+      </w:r>
+      <w:r>
+        <w:rPr>
+          <w:rFonts w:ascii="Helvetica" w:hAnsi="Helvetica" w:cs="Arial"/>
+          <w:lang w:val="en-US"/>
+        </w:rPr>
+        <w:t xml:space="preserve"> semester</w:t>
+      </w:r>
+      <w:r>
+        <w:rPr>
+          <w:rFonts w:ascii="Helvetica" w:hAnsi="Helvetica" w:cs="Arial"/>
+          <w:lang w:val="en-US"/>
+        </w:rPr>
+        <w:t>.</w:t>
       </w:r>
     </w:p>
     <w:p>
@@ -173,6 +194,13 @@
           <w:lang w:val="en-US"/>
         </w:rPr>
         <w:t>The intended audience of this SRS are the COMP 5541 professor, the marking teaching assistant, and the members of our group who are developing this software application</w:t>
+      </w:r>
+      <w:r>
+        <w:rPr>
+          <w:rFonts w:ascii="Helvetica" w:hAnsi="Helvetica" w:cs="Arial"/>
+          <w:lang w:val="en-US"/>
+        </w:rPr>
+        <w:t>.</w:t>
       </w:r>
     </w:p>
     <w:p>
@@ -239,7 +267,21 @@
           <w:rFonts w:ascii="Helvetica" w:hAnsi="Helvetica" w:cs="Arial"/>
           <w:lang w:val="en-US"/>
         </w:rPr>
-        <w:t>The software product to be produced is a dietary manager application. The codename of this application is the “Personal Dietary Manager.” This name will be changed before the first iteration is shipped.</w:t>
+        <w:t xml:space="preserve">The software product to be produced is a dietary manager application. The </w:t>
+      </w:r>
+      <w:r>
+        <w:rPr>
+          <w:rFonts w:ascii="Helvetica" w:hAnsi="Helvetica" w:cs="Arial"/>
+          <w:lang w:val="en-US"/>
+        </w:rPr>
+        <w:t>name</w:t>
+      </w:r>
+      <w:r>
+        <w:rPr>
+          <w:rFonts w:ascii="Helvetica" w:hAnsi="Helvetica" w:cs="Arial"/>
+          <w:lang w:val="en-US"/>
+        </w:rPr>
+        <w:t xml:space="preserve"> of this application is the “Personal Dietary Manager.” </w:t>
       </w:r>
     </w:p>
     <w:p>
@@ -411,6 +453,20 @@
         </w:rPr>
         <w:t>There are three deliverable iterations of this software</w:t>
       </w:r>
+      <w:r>
+        <w:rPr>
+          <w:rFonts w:ascii="Helvetica" w:hAnsi="Helvetica" w:cs="Arial"/>
+          <w:lang w:val="en-US"/>
+        </w:rPr>
+        <w:t xml:space="preserve">. </w:t>
+      </w:r>
+      <w:r>
+        <w:rPr>
+          <w:rFonts w:ascii="Helvetica" w:hAnsi="Helvetica" w:cs="Arial"/>
+          <w:lang w:val="en-US"/>
+        </w:rPr>
+        <w:t>The following are the functional requirements of each iteration:</w:t>
+      </w:r>
     </w:p>
     <w:p>
       <w:pPr>
@@ -439,14 +495,271 @@
           <w:rFonts w:ascii="Helvetica" w:hAnsi="Helvetica" w:cs="Arial"/>
           <w:lang w:val="en-US"/>
         </w:rPr>
-        <w:t>The first iteration will be able to</w:t>
-      </w:r>
-      <w:r>
-        <w:rPr>
-          <w:rFonts w:ascii="Helvetica" w:hAnsi="Helvetica" w:cs="Arial"/>
-          <w:lang w:val="en-US"/>
-        </w:rPr>
-        <w:t>:</w:t>
+        <w:t>The first iteration will be able to:</w:t>
+      </w:r>
+    </w:p>
+    <w:p>
+      <w:pPr>
+        <w:rPr>
+          <w:rFonts w:ascii="Helvetica" w:hAnsi="Helvetica" w:cs="Arial"/>
+          <w:lang w:val="en-US"/>
+        </w:rPr>
+      </w:pPr>
+    </w:p>
+    <w:p>
+      <w:pPr>
+        <w:rPr>
+          <w:rFonts w:ascii="Helvetica" w:hAnsi="Helvetica" w:cs="Arial"/>
+          <w:lang w:val="en-US"/>
+        </w:rPr>
+      </w:pPr>
+    </w:p>
+    <w:p>
+      <w:pPr>
+        <w:rPr>
+          <w:rFonts w:ascii="Helvetica" w:hAnsi="Helvetica" w:cs="Arial"/>
+          <w:lang w:val="en-US"/>
+        </w:rPr>
+      </w:pPr>
+    </w:p>
+    <w:p>
+      <w:pPr>
+        <w:rPr>
+          <w:rFonts w:ascii="Helvetica" w:hAnsi="Helvetica" w:cs="Arial"/>
+          <w:lang w:val="en-US"/>
+        </w:rPr>
+      </w:pPr>
+    </w:p>
+    <w:p>
+      <w:pPr>
+        <w:rPr>
+          <w:rFonts w:ascii="Helvetica" w:hAnsi="Helvetica" w:cs="Arial"/>
+          <w:lang w:val="en-US"/>
+        </w:rPr>
+      </w:pPr>
+    </w:p>
+    <w:p>
+      <w:pPr>
+        <w:pStyle w:val="ListParagraph"/>
+        <w:ind w:left="2304"/>
+        <w:rPr>
+          <w:rFonts w:ascii="Helvetica" w:hAnsi="Helvetica" w:cs="Arial"/>
+          <w:lang w:val="en-US"/>
+        </w:rPr>
+      </w:pPr>
+    </w:p>
+    <w:p>
+      <w:pPr>
+        <w:pStyle w:val="ListParagraph"/>
+        <w:numPr>
+          <w:ilvl w:val="4"/>
+          <w:numId w:val="3"/>
+        </w:numPr>
+        <w:rPr>
+          <w:rFonts w:ascii="Helvetica" w:hAnsi="Helvetica" w:cs="Arial"/>
+          <w:lang w:val="en-US"/>
+        </w:rPr>
+      </w:pPr>
+      <w:r>
+        <w:rPr>
+          <w:rFonts w:ascii="Helvetica" w:hAnsi="Helvetica" w:cs="Arial"/>
+          <w:lang w:val="en-US"/>
+        </w:rPr>
+        <w:lastRenderedPageBreak/>
+        <w:t>Graphical view of use cases:</w:t>
+      </w:r>
+    </w:p>
+    <w:p>
+      <w:pPr>
+        <w:rPr>
+          <w:rFonts w:ascii="Helvetica" w:hAnsi="Helvetica" w:cs="Arial"/>
+          <w:lang w:val="en-US"/>
+        </w:rPr>
+      </w:pPr>
+      <w:r>
+        <w:rPr>
+          <w:rFonts w:ascii="Helvetica" w:hAnsi="Helvetica" w:cs="Arial"/>
+          <w:lang w:val="en-US"/>
+        </w:rPr>
+        <w:t xml:space="preserve">                     </w:t>
+      </w:r>
+      <w:r>
+        <w:rPr>
+          <w:rFonts w:ascii="Helvetica" w:hAnsi="Helvetica" w:cs="Arial"/>
+          <w:lang w:val="en-US"/>
+        </w:rPr>
+        <w:t xml:space="preserve">    </w:t>
+      </w:r>
+      <w:r>
+        <w:rPr>
+          <w:noProof/>
+          <w:lang w:val="en-US"/>
+        </w:rPr>
+        <w:drawing>
+          <wp:inline distT="0" distB="0" distL="0" distR="0" wp14:anchorId="1EFD248B" wp14:editId="205F3E16">
+            <wp:extent cx="4809087" cy="3338945"/>
+            <wp:effectExtent l="0" t="0" r="0" b="0"/>
+            <wp:docPr id="3" name="Picture 3"/>
+            <wp:cNvGraphicFramePr>
+              <a:graphicFrameLocks xmlns:a="http://schemas.openxmlformats.org/drawingml/2006/main" noChangeAspect="1"/>
+            </wp:cNvGraphicFramePr>
+            <a:graphic xmlns:a="http://schemas.openxmlformats.org/drawingml/2006/main">
+              <a:graphicData uri="http://schemas.openxmlformats.org/drawingml/2006/picture">
+                <pic:pic xmlns:pic="http://schemas.openxmlformats.org/drawingml/2006/picture">
+                  <pic:nvPicPr>
+                    <pic:cNvPr id="0" name="Picture 3"/>
+                    <pic:cNvPicPr>
+                      <a:picLocks noChangeAspect="1" noChangeArrowheads="1"/>
+                    </pic:cNvPicPr>
+                  </pic:nvPicPr>
+                  <pic:blipFill>
+                    <a:blip r:embed="rId5" cstate="print">
+                      <a:extLst>
+                        <a:ext uri="{28A0092B-C50C-407E-A947-70E740481C1C}">
+                          <a14:useLocalDpi xmlns:a14="http://schemas.microsoft.com/office/drawing/2010/main" val="0"/>
+                        </a:ext>
+                      </a:extLst>
+                    </a:blip>
+                    <a:srcRect/>
+                    <a:stretch>
+                      <a:fillRect/>
+                    </a:stretch>
+                  </pic:blipFill>
+                  <pic:spPr bwMode="auto">
+                    <a:xfrm>
+                      <a:off x="0" y="0"/>
+                      <a:ext cx="4864128" cy="3377160"/>
+                    </a:xfrm>
+                    <a:prstGeom prst="rect">
+                      <a:avLst/>
+                    </a:prstGeom>
+                    <a:noFill/>
+                    <a:ln>
+                      <a:noFill/>
+                    </a:ln>
+                  </pic:spPr>
+                </pic:pic>
+              </a:graphicData>
+            </a:graphic>
+          </wp:inline>
+        </w:drawing>
+      </w:r>
+    </w:p>
+    <w:p>
+      <w:pPr>
+        <w:pStyle w:val="ListParagraph"/>
+        <w:numPr>
+          <w:ilvl w:val="4"/>
+          <w:numId w:val="3"/>
+        </w:numPr>
+        <w:rPr>
+          <w:rFonts w:ascii="Helvetica" w:hAnsi="Helvetica" w:cs="Arial"/>
+          <w:lang w:val="en-US"/>
+        </w:rPr>
+      </w:pPr>
+      <w:r>
+        <w:rPr>
+          <w:rFonts w:ascii="Helvetica" w:hAnsi="Helvetica" w:cs="Arial"/>
+          <w:lang w:val="en-US"/>
+        </w:rPr>
+        <w:t>Show a list to the user of all foods which they have added</w:t>
+      </w:r>
+    </w:p>
+    <w:p>
+      <w:pPr>
+        <w:pStyle w:val="ListParagraph"/>
+        <w:numPr>
+          <w:ilvl w:val="4"/>
+          <w:numId w:val="3"/>
+        </w:numPr>
+        <w:rPr>
+          <w:rFonts w:ascii="Helvetica" w:hAnsi="Helvetica" w:cs="Arial"/>
+          <w:lang w:val="en-US"/>
+        </w:rPr>
+      </w:pPr>
+      <w:r>
+        <w:rPr>
+          <w:rFonts w:ascii="Helvetica" w:hAnsi="Helvetica" w:cs="Arial"/>
+          <w:lang w:val="en-US"/>
+        </w:rPr>
+        <w:t>Allow the user to add in a food item into a list of food</w:t>
+      </w:r>
+    </w:p>
+    <w:p>
+      <w:pPr>
+        <w:pStyle w:val="ListParagraph"/>
+        <w:numPr>
+          <w:ilvl w:val="4"/>
+          <w:numId w:val="3"/>
+        </w:numPr>
+        <w:rPr>
+          <w:rFonts w:ascii="Helvetica" w:hAnsi="Helvetica" w:cs="Arial"/>
+          <w:lang w:val="en-US"/>
+        </w:rPr>
+      </w:pPr>
+      <w:r>
+        <w:rPr>
+          <w:rFonts w:ascii="Helvetica" w:hAnsi="Helvetica" w:cs="Arial"/>
+          <w:lang w:val="en-US"/>
+        </w:rPr>
+        <w:t>Allow the user to remove a food item from their food lis</w:t>
+      </w:r>
+      <w:r>
+        <w:rPr>
+          <w:rFonts w:ascii="Helvetica" w:hAnsi="Helvetica" w:cs="Arial"/>
+          <w:lang w:val="en-US"/>
+        </w:rPr>
+        <w:t>t</w:t>
+      </w:r>
+    </w:p>
+    <w:p>
+      <w:pPr>
+        <w:pStyle w:val="ListParagraph"/>
+        <w:numPr>
+          <w:ilvl w:val="4"/>
+          <w:numId w:val="3"/>
+        </w:numPr>
+        <w:rPr>
+          <w:rFonts w:ascii="Helvetica" w:hAnsi="Helvetica" w:cs="Arial"/>
+          <w:lang w:val="en-US"/>
+        </w:rPr>
+      </w:pPr>
+      <w:r>
+        <w:rPr>
+          <w:rFonts w:ascii="Helvetica" w:hAnsi="Helvetica" w:cs="Arial"/>
+          <w:lang w:val="en-US"/>
+        </w:rPr>
+        <w:t>Mark none, some, or all the four food groups as eaten or not eaten</w:t>
+      </w:r>
+    </w:p>
+    <w:p>
+      <w:pPr>
+        <w:pStyle w:val="ListParagraph"/>
+        <w:ind w:left="2880"/>
+        <w:rPr>
+          <w:rFonts w:ascii="Helvetica" w:hAnsi="Helvetica" w:cs="Arial"/>
+          <w:lang w:val="en-US"/>
+        </w:rPr>
+      </w:pPr>
+    </w:p>
+    <w:p>
+      <w:pPr>
+        <w:pStyle w:val="ListParagraph"/>
+        <w:numPr>
+          <w:ilvl w:val="3"/>
+          <w:numId w:val="3"/>
+        </w:numPr>
+        <w:rPr>
+          <w:rFonts w:ascii="Helvetica" w:hAnsi="Helvetica" w:cs="Arial"/>
+          <w:lang w:val="en-US"/>
+        </w:rPr>
+      </w:pPr>
+      <w:r>
+        <w:rPr>
+          <w:rFonts w:ascii="Helvetica" w:hAnsi="Helvetica" w:cs="Arial"/>
+          <w:lang w:val="en-US"/>
+        </w:rPr>
+        <w:t>The second iteration will be able to:</w:t>
       </w:r>
     </w:p>
     <w:p>
@@ -476,7 +789,14 @@
           <w:rFonts w:ascii="Helvetica" w:hAnsi="Helvetica" w:cs="Arial"/>
           <w:lang w:val="en-US"/>
         </w:rPr>
-        <w:t>Show a list to the user of all foods which they have added</w:t>
+        <w:t>Sort</w:t>
+      </w:r>
+      <w:r>
+        <w:rPr>
+          <w:rFonts w:ascii="Helvetica" w:hAnsi="Helvetica" w:cs="Arial"/>
+          <w:lang w:val="en-US"/>
+        </w:rPr>
+        <w:t xml:space="preserve"> the list of food items that the user views based on food item attributes (e.g. serving, time, and food group)</w:t>
       </w:r>
     </w:p>
     <w:p>
@@ -496,7 +816,7 @@
           <w:rFonts w:ascii="Helvetica" w:hAnsi="Helvetica" w:cs="Arial"/>
           <w:lang w:val="en-US"/>
         </w:rPr>
-        <w:t>Allow the user to add in a food item into a list of food</w:t>
+        <w:t>Allow the user to select if food in food list is consumed or not consumed</w:t>
       </w:r>
     </w:p>
     <w:p>
@@ -516,7 +836,14 @@
           <w:rFonts w:ascii="Helvetica" w:hAnsi="Helvetica" w:cs="Arial"/>
           <w:lang w:val="en-US"/>
         </w:rPr>
-        <w:t>Allow the user to remove a food item from their food list</w:t>
+        <w:t>Allow the user to hide and unhide food items based on</w:t>
+      </w:r>
+      <w:r>
+        <w:rPr>
+          <w:rFonts w:ascii="Helvetica" w:hAnsi="Helvetica" w:cs="Arial"/>
+          <w:lang w:val="en-US"/>
+        </w:rPr>
+        <w:t xml:space="preserve"> if food item consumed or not</w:t>
       </w:r>
     </w:p>
     <w:p>
@@ -536,8 +863,33 @@
           <w:rFonts w:ascii="Helvetica" w:hAnsi="Helvetica" w:cs="Arial"/>
           <w:lang w:val="en-US"/>
         </w:rPr>
-        <w:t>Mark a food item as being consumed, or not consumed</w:t>
-      </w:r>
+        <w:t xml:space="preserve">Create 2 mutually exclusive food attributes called </w:t>
+      </w:r>
+      <w:proofErr w:type="spellStart"/>
+      <w:r>
+        <w:rPr>
+          <w:rFonts w:ascii="Helvetica" w:hAnsi="Helvetica" w:cs="Arial"/>
+          <w:lang w:val="en-US"/>
+        </w:rPr>
+        <w:t>indining</w:t>
+      </w:r>
+      <w:proofErr w:type="spellEnd"/>
+      <w:r>
+        <w:rPr>
+          <w:rFonts w:ascii="Helvetica" w:hAnsi="Helvetica" w:cs="Arial"/>
+          <w:lang w:val="en-US"/>
+        </w:rPr>
+        <w:t xml:space="preserve"> and </w:t>
+      </w:r>
+      <w:proofErr w:type="spellStart"/>
+      <w:r>
+        <w:rPr>
+          <w:rFonts w:ascii="Helvetica" w:hAnsi="Helvetica" w:cs="Arial"/>
+          <w:lang w:val="en-US"/>
+        </w:rPr>
+        <w:t>outdining</w:t>
+      </w:r>
+      <w:proofErr w:type="spellEnd"/>
     </w:p>
     <w:p>
       <w:pPr>
@@ -556,8 +908,90 @@
           <w:rFonts w:ascii="Helvetica" w:hAnsi="Helvetica" w:cs="Arial"/>
           <w:lang w:val="en-US"/>
         </w:rPr>
-        <w:t>Mark none, some, or all the four food groups as eaten or not eaten</w:t>
-      </w:r>
+        <w:t xml:space="preserve">Show the </w:t>
+      </w:r>
+      <w:r>
+        <w:rPr>
+          <w:rFonts w:ascii="Helvetica" w:hAnsi="Helvetica" w:cs="Arial"/>
+          <w:lang w:val="en-US"/>
+        </w:rPr>
+        <w:t xml:space="preserve">displayed </w:t>
+      </w:r>
+      <w:r>
+        <w:rPr>
+          <w:rFonts w:ascii="Helvetica" w:hAnsi="Helvetica" w:cs="Arial"/>
+          <w:lang w:val="en-US"/>
+        </w:rPr>
+        <w:t>total nutrition elements</w:t>
+      </w:r>
+      <w:r>
+        <w:rPr>
+          <w:rFonts w:ascii="Helvetica" w:hAnsi="Helvetica" w:cs="Arial"/>
+          <w:lang w:val="en-US"/>
+        </w:rPr>
+        <w:t xml:space="preserve"> (e.g. total calories, sodium)</w:t>
+      </w:r>
+      <w:r>
+        <w:rPr>
+          <w:rFonts w:ascii="Helvetica" w:hAnsi="Helvetica" w:cs="Arial"/>
+          <w:lang w:val="en-US"/>
+        </w:rPr>
+        <w:t xml:space="preserve"> of the foods in the current </w:t>
+      </w:r>
+      <w:r>
+        <w:rPr>
+          <w:rFonts w:ascii="Helvetica" w:hAnsi="Helvetica" w:cs="Arial"/>
+          <w:lang w:val="en-US"/>
+        </w:rPr>
+        <w:t>displayed list</w:t>
+      </w:r>
+      <w:r>
+        <w:rPr>
+          <w:rFonts w:ascii="Helvetica" w:hAnsi="Helvetica" w:cs="Arial"/>
+          <w:lang w:val="en-US"/>
+        </w:rPr>
+        <w:t>; in a separate list, show these total nutrition elements of all consumed foods</w:t>
+      </w:r>
+    </w:p>
+    <w:p>
+      <w:pPr>
+        <w:pStyle w:val="ListParagraph"/>
+        <w:ind w:left="2880"/>
+        <w:rPr>
+          <w:rFonts w:ascii="Helvetica" w:hAnsi="Helvetica" w:cs="Arial"/>
+          <w:lang w:val="en-US"/>
+        </w:rPr>
+      </w:pPr>
+    </w:p>
+    <w:p>
+      <w:pPr>
+        <w:pStyle w:val="ListParagraph"/>
+        <w:numPr>
+          <w:ilvl w:val="3"/>
+          <w:numId w:val="3"/>
+        </w:numPr>
+        <w:rPr>
+          <w:rFonts w:ascii="Helvetica" w:hAnsi="Helvetica" w:cs="Arial"/>
+          <w:lang w:val="en-US"/>
+        </w:rPr>
+      </w:pPr>
+      <w:r>
+        <w:rPr>
+          <w:rFonts w:ascii="Helvetica" w:hAnsi="Helvetica" w:cs="Arial"/>
+          <w:lang w:val="en-US"/>
+        </w:rPr>
+        <w:t>The third iteration will be able to:</w:t>
+      </w:r>
+    </w:p>
+    <w:p>
+      <w:pPr>
+        <w:pStyle w:val="ListParagraph"/>
+        <w:ind w:left="2232"/>
+        <w:rPr>
+          <w:rFonts w:ascii="Helvetica" w:hAnsi="Helvetica" w:cs="Arial"/>
+          <w:lang w:val="en-US"/>
+        </w:rPr>
+      </w:pPr>
     </w:p>
     <w:p>
       <w:pPr>
@@ -576,48 +1010,8 @@
           <w:rFonts w:ascii="Helvetica" w:hAnsi="Helvetica" w:cs="Arial"/>
           <w:lang w:val="en-US"/>
         </w:rPr>
-        <w:t>Sort the list of displayed food based on their status as consumed, or not consumed (optional requirement)</w:t>
-      </w:r>
-    </w:p>
-    <w:p>
-      <w:pPr>
-        <w:pStyle w:val="ListParagraph"/>
-        <w:ind w:left="2232"/>
-        <w:rPr>
-          <w:rFonts w:ascii="Helvetica" w:hAnsi="Helvetica" w:cs="Arial"/>
-          <w:lang w:val="en-US"/>
-        </w:rPr>
-      </w:pPr>
-    </w:p>
-    <w:p>
-      <w:pPr>
-        <w:pStyle w:val="ListParagraph"/>
-        <w:numPr>
-          <w:ilvl w:val="3"/>
-          <w:numId w:val="3"/>
-        </w:numPr>
-        <w:rPr>
-          <w:rFonts w:ascii="Helvetica" w:hAnsi="Helvetica" w:cs="Arial"/>
-          <w:lang w:val="en-US"/>
-        </w:rPr>
-      </w:pPr>
-      <w:r>
-        <w:rPr>
-          <w:rFonts w:ascii="Helvetica" w:hAnsi="Helvetica" w:cs="Arial"/>
-          <w:lang w:val="en-US"/>
-        </w:rPr>
-        <w:t>The second iteration will be able to:</w:t>
-      </w:r>
-    </w:p>
-    <w:p>
-      <w:pPr>
-        <w:pStyle w:val="ListParagraph"/>
-        <w:ind w:left="1728"/>
-        <w:rPr>
-          <w:rFonts w:ascii="Helvetica" w:hAnsi="Helvetica" w:cs="Arial"/>
-          <w:lang w:val="en-US"/>
-        </w:rPr>
-      </w:pPr>
+        <w:t>Store some or all food items in the food list of the Personal Dietary Manager in a database. This database will be stored on the disk. This database allows for the reuse of food items after the application has been closed</w:t>
+      </w:r>
     </w:p>
     <w:p>
       <w:pPr>
@@ -636,126 +1030,7 @@
           <w:rFonts w:ascii="Helvetica" w:hAnsi="Helvetica" w:cs="Arial"/>
           <w:lang w:val="en-US"/>
         </w:rPr>
-        <w:t>Arrange the list of food items that the user views based on food item attributes (e.g. serving, time, and food group)</w:t>
-      </w:r>
-    </w:p>
-    <w:p>
-      <w:pPr>
-        <w:pStyle w:val="ListParagraph"/>
-        <w:numPr>
-          <w:ilvl w:val="4"/>
-          <w:numId w:val="3"/>
-        </w:numPr>
-        <w:rPr>
-          <w:rFonts w:ascii="Helvetica" w:hAnsi="Helvetica" w:cs="Arial"/>
-          <w:lang w:val="en-US"/>
-        </w:rPr>
-      </w:pPr>
-      <w:r>
-        <w:rPr>
-          <w:rFonts w:ascii="Helvetica" w:hAnsi="Helvetica" w:cs="Arial"/>
-          <w:lang w:val="en-US"/>
-        </w:rPr>
-        <w:t>Create 2 mutually exclusive food attributes called indining and outdining</w:t>
-      </w:r>
-    </w:p>
-    <w:p>
-      <w:pPr>
-        <w:pStyle w:val="ListParagraph"/>
-        <w:numPr>
-          <w:ilvl w:val="4"/>
-          <w:numId w:val="3"/>
-        </w:numPr>
-        <w:rPr>
-          <w:rFonts w:ascii="Helvetica" w:hAnsi="Helvetica" w:cs="Arial"/>
-          <w:lang w:val="en-US"/>
-        </w:rPr>
-      </w:pPr>
-      <w:r>
-        <w:rPr>
-          <w:rFonts w:ascii="Helvetica" w:hAnsi="Helvetica" w:cs="Arial"/>
-          <w:lang w:val="en-US"/>
-        </w:rPr>
-        <w:t>Allow the user to hide and unhide food items based on food attributes</w:t>
-      </w:r>
-    </w:p>
-    <w:p>
-      <w:pPr>
-        <w:pStyle w:val="ListParagraph"/>
-        <w:ind w:left="2232"/>
-        <w:rPr>
-          <w:rFonts w:ascii="Helvetica" w:hAnsi="Helvetica" w:cs="Arial"/>
-          <w:lang w:val="en-US"/>
-        </w:rPr>
-      </w:pPr>
-    </w:p>
-    <w:p>
-      <w:pPr>
-        <w:pStyle w:val="ListParagraph"/>
-        <w:numPr>
-          <w:ilvl w:val="3"/>
-          <w:numId w:val="3"/>
-        </w:numPr>
-        <w:rPr>
-          <w:rFonts w:ascii="Helvetica" w:hAnsi="Helvetica" w:cs="Arial"/>
-          <w:lang w:val="en-US"/>
-        </w:rPr>
-      </w:pPr>
-      <w:r>
-        <w:rPr>
-          <w:rFonts w:ascii="Helvetica" w:hAnsi="Helvetica" w:cs="Arial"/>
-          <w:lang w:val="en-US"/>
-        </w:rPr>
-        <w:t>The third iteration will be able to:</w:t>
-      </w:r>
-    </w:p>
-    <w:p>
-      <w:pPr>
-        <w:pStyle w:val="ListParagraph"/>
-        <w:ind w:left="2232"/>
-        <w:rPr>
-          <w:rFonts w:ascii="Helvetica" w:hAnsi="Helvetica" w:cs="Arial"/>
-          <w:lang w:val="en-US"/>
-        </w:rPr>
-      </w:pPr>
-    </w:p>
-    <w:p>
-      <w:pPr>
-        <w:pStyle w:val="ListParagraph"/>
-        <w:numPr>
-          <w:ilvl w:val="4"/>
-          <w:numId w:val="3"/>
-        </w:numPr>
-        <w:rPr>
-          <w:rFonts w:ascii="Helvetica" w:hAnsi="Helvetica" w:cs="Arial"/>
-          <w:lang w:val="en-US"/>
-        </w:rPr>
-      </w:pPr>
-      <w:r>
-        <w:rPr>
-          <w:rFonts w:ascii="Helvetica" w:hAnsi="Helvetica" w:cs="Arial"/>
-          <w:lang w:val="en-US"/>
-        </w:rPr>
-        <w:t>Store some or all food items in the food list of the Personal Dietary Manager in a database. This database will be stored on the disk. This database allows for the reuse of food items after the application has been closed</w:t>
-      </w:r>
-    </w:p>
-    <w:p>
-      <w:pPr>
-        <w:pStyle w:val="ListParagraph"/>
-        <w:numPr>
-          <w:ilvl w:val="4"/>
-          <w:numId w:val="3"/>
-        </w:numPr>
-        <w:rPr>
-          <w:rFonts w:ascii="Helvetica" w:hAnsi="Helvetica" w:cs="Arial"/>
-          <w:lang w:val="en-US"/>
-        </w:rPr>
-      </w:pPr>
-      <w:r>
-        <w:rPr>
-          <w:rFonts w:ascii="Helvetica" w:hAnsi="Helvetica" w:cs="Arial"/>
-          <w:lang w:val="en-US"/>
-        </w:rPr>
+        <w:lastRenderedPageBreak/>
         <w:t>Implement a class that allows for opening and closing a database connection</w:t>
       </w:r>
     </w:p>
@@ -837,12 +1112,21 @@
           <w:lang w:val="en-US"/>
         </w:rPr>
       </w:pPr>
-      <w:r>
-        <w:rPr>
-          <w:rFonts w:ascii="Helvetica" w:hAnsi="Helvetica" w:cs="Arial"/>
-          <w:lang w:val="en-US"/>
-        </w:rPr>
-        <w:t>Indining: A food attribute of a food item that was consumed at the home of the user</w:t>
+      <w:proofErr w:type="spellStart"/>
+      <w:r>
+        <w:rPr>
+          <w:rFonts w:ascii="Helvetica" w:hAnsi="Helvetica" w:cs="Arial"/>
+          <w:lang w:val="en-US"/>
+        </w:rPr>
+        <w:t>Indining</w:t>
+      </w:r>
+      <w:proofErr w:type="spellEnd"/>
+      <w:r>
+        <w:rPr>
+          <w:rFonts w:ascii="Helvetica" w:hAnsi="Helvetica" w:cs="Arial"/>
+          <w:lang w:val="en-US"/>
+        </w:rPr>
+        <w:t>: A food attribute of a food item that was consumed at the home of the user</w:t>
       </w:r>
     </w:p>
     <w:p>
@@ -872,7 +1156,23 @@
           <w:rFonts w:ascii="Helvetica" w:hAnsi="Helvetica" w:cs="Arial"/>
           <w:lang w:val="en-US"/>
         </w:rPr>
-        <w:t>Foot attribute: A characteristic of a food item (e.g. serving size, calories, indining, time, retailer)</w:t>
+        <w:t xml:space="preserve">Foot attribute: A characteristic of a food item (e.g. serving size, calories, </w:t>
+      </w:r>
+      <w:proofErr w:type="spellStart"/>
+      <w:r>
+        <w:rPr>
+          <w:rFonts w:ascii="Helvetica" w:hAnsi="Helvetica" w:cs="Arial"/>
+          <w:lang w:val="en-US"/>
+        </w:rPr>
+        <w:t>indining</w:t>
+      </w:r>
+      <w:proofErr w:type="spellEnd"/>
+      <w:r>
+        <w:rPr>
+          <w:rFonts w:ascii="Helvetica" w:hAnsi="Helvetica" w:cs="Arial"/>
+          <w:lang w:val="en-US"/>
+        </w:rPr>
+        <w:t>, time, retailer)</w:t>
       </w:r>
     </w:p>
     <w:p>
@@ -987,12 +1287,21 @@
           <w:lang w:val="en-US"/>
         </w:rPr>
       </w:pPr>
-      <w:r>
-        <w:rPr>
-          <w:rFonts w:ascii="Helvetica" w:hAnsi="Helvetica" w:cs="Arial"/>
-          <w:lang w:val="en-US"/>
-        </w:rPr>
-        <w:t>Outdining: A food attribute of a food item that was consumed outside of the home of the user</w:t>
+      <w:proofErr w:type="spellStart"/>
+      <w:r>
+        <w:rPr>
+          <w:rFonts w:ascii="Helvetica" w:hAnsi="Helvetica" w:cs="Arial"/>
+          <w:lang w:val="en-US"/>
+        </w:rPr>
+        <w:t>Outdining</w:t>
+      </w:r>
+      <w:proofErr w:type="spellEnd"/>
+      <w:r>
+        <w:rPr>
+          <w:rFonts w:ascii="Helvetica" w:hAnsi="Helvetica" w:cs="Arial"/>
+          <w:lang w:val="en-US"/>
+        </w:rPr>
+        <w:t>: A food attribute of a food item that was consumed outside of the home of the user</w:t>
       </w:r>
     </w:p>
     <w:p>
@@ -1052,7 +1361,35 @@
           <w:rFonts w:ascii="Helvetica" w:hAnsi="Helvetica" w:cs="Arial"/>
           <w:lang w:val="en-US"/>
         </w:rPr>
-        <w:t>Serving: A food attribute that describes the amount of the food item consumed (e.g. 30 ml, 250 g, ½ cup)</w:t>
+        <w:t>Serving: A food attribute that describes the amount</w:t>
+      </w:r>
+      <w:r>
+        <w:rPr>
+          <w:rFonts w:ascii="Helvetica" w:hAnsi="Helvetica" w:cs="Arial"/>
+          <w:lang w:val="en-US"/>
+        </w:rPr>
+        <w:t xml:space="preserve"> and nutrition</w:t>
+      </w:r>
+      <w:r>
+        <w:rPr>
+          <w:rFonts w:ascii="Helvetica" w:hAnsi="Helvetica" w:cs="Arial"/>
+          <w:lang w:val="en-US"/>
+        </w:rPr>
+        <w:t xml:space="preserve"> of the food item consumed (e.g. 30 ml, 250 g, ½ cup</w:t>
+      </w:r>
+      <w:r>
+        <w:rPr>
+          <w:rFonts w:ascii="Helvetica" w:hAnsi="Helvetica" w:cs="Arial"/>
+          <w:lang w:val="en-US"/>
+        </w:rPr>
+        <w:t>; calories, fat, sodium, sugar</w:t>
+      </w:r>
+      <w:r>
+        <w:rPr>
+          <w:rFonts w:ascii="Helvetica" w:hAnsi="Helvetica" w:cs="Arial"/>
+          <w:lang w:val="en-US"/>
+        </w:rPr>
+        <w:t>)</w:t>
       </w:r>
     </w:p>
     <w:p>
@@ -1082,7 +1419,6 @@
           <w:rFonts w:ascii="Helvetica" w:hAnsi="Helvetica" w:cs="Arial"/>
           <w:lang w:val="en-US"/>
         </w:rPr>
-        <w:lastRenderedPageBreak/>
         <w:t>Type: A food attribute that describes user-specified additional information about the food item (e.g. homemade, bought)</w:t>
       </w:r>
     </w:p>
@@ -1179,7 +1515,23 @@
           <w:rFonts w:ascii="Helvetica" w:hAnsi="Helvetica" w:cs="Arial"/>
           <w:lang w:val="en-US"/>
         </w:rPr>
-        <w:t xml:space="preserve">N. Houari, “COMP 5541: Project, Winter 2020” </w:t>
+        <w:t xml:space="preserve">N. </w:t>
+      </w:r>
+      <w:proofErr w:type="spellStart"/>
+      <w:r>
+        <w:rPr>
+          <w:rFonts w:ascii="Helvetica" w:hAnsi="Helvetica" w:cs="Arial"/>
+          <w:lang w:val="en-US"/>
+        </w:rPr>
+        <w:t>Houari</w:t>
+      </w:r>
+      <w:proofErr w:type="spellEnd"/>
+      <w:r>
+        <w:rPr>
+          <w:rFonts w:ascii="Helvetica" w:hAnsi="Helvetica" w:cs="Arial"/>
+          <w:lang w:val="en-US"/>
+        </w:rPr>
+        <w:t xml:space="preserve">, “COMP 5541: Project, Winter 2020” </w:t>
       </w:r>
     </w:p>
     <w:p>
@@ -1275,6 +1627,7 @@
           <w:rFonts w:ascii="Helvetica" w:hAnsi="Helvetica" w:cs="Arial"/>
           <w:lang w:val="en-US"/>
         </w:rPr>
+        <w:lastRenderedPageBreak/>
         <w:t>The remainder of this SRS further describes functions of the Personal Dietary Manager.</w:t>
       </w:r>
     </w:p>
@@ -1415,14 +1768,14 @@
           <w:rFonts w:ascii="Helvetica" w:hAnsi="Helvetica" w:cs="Arial"/>
           <w:lang w:val="en-US"/>
         </w:rPr>
-        <w:t xml:space="preserve">The </w:t>
-      </w:r>
-      <w:r>
-        <w:rPr>
-          <w:rFonts w:ascii="Helvetica" w:hAnsi="Helvetica" w:cs="Arial"/>
-          <w:lang w:val="en-US"/>
-        </w:rPr>
-        <w:t>user interface</w:t>
+        <w:t>The user interface</w:t>
+      </w:r>
+      <w:r>
+        <w:rPr>
+          <w:rFonts w:ascii="Helvetica" w:hAnsi="Helvetica" w:cs="Arial"/>
+          <w:lang w:val="en-US"/>
+        </w:rPr>
+        <w:t xml:space="preserve"> for increment 1</w:t>
       </w:r>
       <w:r>
         <w:rPr>
@@ -1435,6 +1788,143 @@
     <w:p>
       <w:pPr>
         <w:pStyle w:val="ListParagraph"/>
+        <w:rPr>
+          <w:rFonts w:ascii="Helvetica" w:hAnsi="Helvetica" w:cs="Arial"/>
+          <w:lang w:val="en-US"/>
+        </w:rPr>
+      </w:pPr>
+    </w:p>
+    <w:p>
+      <w:pPr>
+        <w:pStyle w:val="ListParagraph"/>
+        <w:numPr>
+          <w:ilvl w:val="3"/>
+          <w:numId w:val="3"/>
+        </w:numPr>
+        <w:rPr>
+          <w:rFonts w:ascii="Helvetica" w:hAnsi="Helvetica" w:cs="Arial"/>
+          <w:lang w:val="en-US"/>
+        </w:rPr>
+      </w:pPr>
+      <w:r>
+        <w:rPr>
+          <w:rFonts w:ascii="Helvetica" w:hAnsi="Helvetica" w:cs="Arial"/>
+          <w:lang w:val="en-US"/>
+        </w:rPr>
+        <w:t xml:space="preserve">A user interface </w:t>
+      </w:r>
+      <w:r>
+        <w:rPr>
+          <w:rFonts w:ascii="Helvetica" w:hAnsi="Helvetica" w:cs="Arial"/>
+          <w:lang w:val="en-US"/>
+        </w:rPr>
+        <w:t>like</w:t>
+      </w:r>
+      <w:r>
+        <w:rPr>
+          <w:rFonts w:ascii="Helvetica" w:hAnsi="Helvetica" w:cs="Arial"/>
+          <w:lang w:val="en-US"/>
+        </w:rPr>
+        <w:t xml:space="preserve"> this:</w:t>
+      </w:r>
+    </w:p>
+    <w:p>
+      <w:pPr>
+        <w:rPr>
+          <w:rFonts w:ascii="Helvetica" w:hAnsi="Helvetica" w:cs="Arial"/>
+          <w:lang w:val="en-US"/>
+        </w:rPr>
+      </w:pPr>
+    </w:p>
+    <w:p>
+      <w:pPr>
+        <w:rPr>
+          <w:rFonts w:ascii="Helvetica" w:hAnsi="Helvetica" w:cs="Arial"/>
+          <w:lang w:val="en-US"/>
+        </w:rPr>
+      </w:pPr>
+      <w:r>
+        <w:rPr>
+          <w:rFonts w:ascii="Helvetica" w:hAnsi="Helvetica" w:cs="Arial"/>
+          <w:lang w:val="en-US"/>
+        </w:rPr>
+        <w:t xml:space="preserve">                            </w:t>
+      </w:r>
+      <w:r>
+        <w:rPr>
+          <w:rFonts w:ascii="Helvetica" w:hAnsi="Helvetica" w:cs="Arial"/>
+          <w:lang w:val="en-US"/>
+        </w:rPr>
+        <w:t xml:space="preserve">     </w:t>
+      </w:r>
+      <w:bookmarkStart w:id="0" w:name="_GoBack"/>
+      <w:bookmarkEnd w:id="0"/>
+      <w:r>
+        <w:rPr>
+          <w:rFonts w:ascii="Helvetica" w:hAnsi="Helvetica" w:cs="Arial"/>
+          <w:lang w:val="en-US"/>
+        </w:rPr>
+        <w:t xml:space="preserve">    </w:t>
+      </w:r>
+      <w:r>
+        <w:rPr>
+          <w:rFonts w:ascii="Helvetica" w:hAnsi="Helvetica" w:cs="Arial"/>
+          <w:noProof/>
+          <w:lang w:val="en-US"/>
+        </w:rPr>
+        <w:drawing>
+          <wp:inline distT="0" distB="0" distL="0" distR="0" wp14:anchorId="305B2324" wp14:editId="21849BE9">
+            <wp:extent cx="3609109" cy="2291162"/>
+            <wp:effectExtent l="0" t="0" r="0" b="0"/>
+            <wp:docPr id="2" name="Picture 2"/>
+            <wp:cNvGraphicFramePr>
+              <a:graphicFrameLocks xmlns:a="http://schemas.openxmlformats.org/drawingml/2006/main" noChangeAspect="1"/>
+            </wp:cNvGraphicFramePr>
+            <a:graphic xmlns:a="http://schemas.openxmlformats.org/drawingml/2006/main">
+              <a:graphicData uri="http://schemas.openxmlformats.org/drawingml/2006/picture">
+                <pic:pic xmlns:pic="http://schemas.openxmlformats.org/drawingml/2006/picture">
+                  <pic:nvPicPr>
+                    <pic:cNvPr id="0" name="Picture 2"/>
+                    <pic:cNvPicPr>
+                      <a:picLocks noChangeAspect="1" noChangeArrowheads="1"/>
+                    </pic:cNvPicPr>
+                  </pic:nvPicPr>
+                  <pic:blipFill>
+                    <a:blip r:embed="rId6" cstate="print">
+                      <a:extLst>
+                        <a:ext uri="{28A0092B-C50C-407E-A947-70E740481C1C}">
+                          <a14:useLocalDpi xmlns:a14="http://schemas.microsoft.com/office/drawing/2010/main" val="0"/>
+                        </a:ext>
+                      </a:extLst>
+                    </a:blip>
+                    <a:srcRect/>
+                    <a:stretch>
+                      <a:fillRect/>
+                    </a:stretch>
+                  </pic:blipFill>
+                  <pic:spPr bwMode="auto">
+                    <a:xfrm>
+                      <a:off x="0" y="0"/>
+                      <a:ext cx="3674609" cy="2332743"/>
+                    </a:xfrm>
+                    <a:prstGeom prst="rect">
+                      <a:avLst/>
+                    </a:prstGeom>
+                    <a:noFill/>
+                    <a:ln>
+                      <a:noFill/>
+                    </a:ln>
+                  </pic:spPr>
+                </pic:pic>
+              </a:graphicData>
+            </a:graphic>
+          </wp:inline>
+        </w:drawing>
+      </w:r>
+    </w:p>
+    <w:p>
+      <w:pPr>
+        <w:pStyle w:val="ListParagraph"/>
         <w:ind w:left="1728"/>
         <w:rPr>
           <w:rFonts w:ascii="Helvetica" w:hAnsi="Helvetica" w:cs="Arial"/>
@@ -1499,6 +1989,40 @@
           <w:rFonts w:ascii="Helvetica" w:hAnsi="Helvetica" w:cs="Arial"/>
           <w:lang w:val="en-US"/>
         </w:rPr>
+        <w:t>Text fields that allow for entering food attributes</w:t>
+      </w:r>
+      <w:r>
+        <w:rPr>
+          <w:rFonts w:ascii="Helvetica" w:hAnsi="Helvetica" w:cs="Arial"/>
+          <w:lang w:val="en-US"/>
+        </w:rPr>
+        <w:t xml:space="preserve"> (name,</w:t>
+      </w:r>
+      <w:r>
+        <w:rPr>
+          <w:rFonts w:ascii="Helvetica" w:hAnsi="Helvetica" w:cs="Arial"/>
+          <w:lang w:val="en-US"/>
+        </w:rPr>
+        <w:t xml:space="preserve"> time, serving, meal, type, and retailer)</w:t>
+      </w:r>
+    </w:p>
+    <w:p>
+      <w:pPr>
+        <w:pStyle w:val="ListParagraph"/>
+        <w:numPr>
+          <w:ilvl w:val="3"/>
+          <w:numId w:val="3"/>
+        </w:numPr>
+        <w:rPr>
+          <w:rFonts w:ascii="Helvetica" w:hAnsi="Helvetica" w:cs="Arial"/>
+          <w:lang w:val="en-US"/>
+        </w:rPr>
+      </w:pPr>
+      <w:r>
+        <w:rPr>
+          <w:rFonts w:ascii="Helvetica" w:hAnsi="Helvetica" w:cs="Arial"/>
+          <w:lang w:val="en-US"/>
+        </w:rPr>
         <w:t>A list of food items that is always displayed</w:t>
       </w:r>
     </w:p>
@@ -1519,8 +2043,83 @@
           <w:rFonts w:ascii="Helvetica" w:hAnsi="Helvetica" w:cs="Arial"/>
           <w:lang w:val="en-US"/>
         </w:rPr>
-        <w:t>A drop-down menu for selecting which food list to view (e.g. consumed, not consumed, or all)</w:t>
-      </w:r>
+        <w:t>Buttons</w:t>
+      </w:r>
+      <w:r>
+        <w:rPr>
+          <w:rFonts w:ascii="Helvetica" w:hAnsi="Helvetica" w:cs="Arial"/>
+          <w:lang w:val="en-US"/>
+        </w:rPr>
+        <w:t xml:space="preserve"> that indicate whether a food group has been consumed</w:t>
+      </w:r>
+      <w:r>
+        <w:rPr>
+          <w:rFonts w:ascii="Helvetica" w:hAnsi="Helvetica" w:cs="Arial"/>
+          <w:lang w:val="en-US"/>
+        </w:rPr>
+        <w:t xml:space="preserve"> or no</w:t>
+      </w:r>
+      <w:r>
+        <w:rPr>
+          <w:rFonts w:ascii="Helvetica" w:hAnsi="Helvetica" w:cs="Arial"/>
+          <w:lang w:val="en-US"/>
+        </w:rPr>
+        <w:t>t</w:t>
+      </w:r>
+    </w:p>
+    <w:p>
+      <w:pPr>
+        <w:pStyle w:val="ListParagraph"/>
+        <w:ind w:left="2304"/>
+        <w:rPr>
+          <w:rFonts w:ascii="Helvetica" w:hAnsi="Helvetica" w:cs="Arial"/>
+          <w:lang w:val="en-US"/>
+        </w:rPr>
+      </w:pPr>
+    </w:p>
+    <w:p>
+      <w:pPr>
+        <w:pStyle w:val="ListParagraph"/>
+        <w:numPr>
+          <w:ilvl w:val="2"/>
+          <w:numId w:val="3"/>
+        </w:numPr>
+        <w:rPr>
+          <w:rFonts w:ascii="Helvetica" w:hAnsi="Helvetica" w:cs="Arial"/>
+          <w:lang w:val="en-US"/>
+        </w:rPr>
+      </w:pPr>
+      <w:r>
+        <w:rPr>
+          <w:rFonts w:ascii="Helvetica" w:hAnsi="Helvetica" w:cs="Arial"/>
+          <w:lang w:val="en-US"/>
+        </w:rPr>
+        <w:t xml:space="preserve">The user interface for increment 2, in addition to </w:t>
+      </w:r>
+      <w:r>
+        <w:rPr>
+          <w:rFonts w:ascii="Helvetica" w:hAnsi="Helvetica" w:cs="Arial"/>
+          <w:lang w:val="en-US"/>
+        </w:rPr>
+        <w:t xml:space="preserve">everything in </w:t>
+      </w:r>
+      <w:r>
+        <w:rPr>
+          <w:rFonts w:ascii="Helvetica" w:hAnsi="Helvetica" w:cs="Arial"/>
+          <w:lang w:val="en-US"/>
+        </w:rPr>
+        <w:t>increment 1, has the following characteristics:</w:t>
+      </w:r>
+    </w:p>
+    <w:p>
+      <w:pPr>
+        <w:pStyle w:val="ListParagraph"/>
+        <w:ind w:left="1584"/>
+        <w:rPr>
+          <w:rFonts w:ascii="Helvetica" w:hAnsi="Helvetica" w:cs="Arial"/>
+          <w:lang w:val="en-US"/>
+        </w:rPr>
+      </w:pPr>
     </w:p>
     <w:p>
       <w:pPr>
@@ -1539,13 +2138,237 @@
           <w:rFonts w:ascii="Helvetica" w:hAnsi="Helvetica" w:cs="Arial"/>
           <w:lang w:val="en-US"/>
         </w:rPr>
-        <w:t>Images that indicate whether a food group has been consumed</w:t>
-      </w:r>
-    </w:p>
-    <w:p>
-      <w:pPr>
-        <w:pStyle w:val="ListParagraph"/>
-        <w:ind w:left="1728"/>
+        <w:t xml:space="preserve">A </w:t>
+      </w:r>
+      <w:r>
+        <w:rPr>
+          <w:rFonts w:ascii="Helvetica" w:hAnsi="Helvetica" w:cs="Arial"/>
+          <w:lang w:val="en-US"/>
+        </w:rPr>
+        <w:t>button</w:t>
+      </w:r>
+      <w:r>
+        <w:rPr>
+          <w:rFonts w:ascii="Helvetica" w:hAnsi="Helvetica" w:cs="Arial"/>
+          <w:lang w:val="en-US"/>
+        </w:rPr>
+        <w:t xml:space="preserve"> </w:t>
+      </w:r>
+      <w:r>
+        <w:rPr>
+          <w:rFonts w:ascii="Helvetica" w:hAnsi="Helvetica" w:cs="Arial"/>
+          <w:lang w:val="en-US"/>
+        </w:rPr>
+        <w:t>to hide or unhide consumed food items</w:t>
+      </w:r>
+    </w:p>
+    <w:p>
+      <w:pPr>
+        <w:pStyle w:val="ListParagraph"/>
+        <w:numPr>
+          <w:ilvl w:val="3"/>
+          <w:numId w:val="3"/>
+        </w:numPr>
+        <w:rPr>
+          <w:rFonts w:ascii="Helvetica" w:hAnsi="Helvetica" w:cs="Arial"/>
+          <w:lang w:val="en-US"/>
+        </w:rPr>
+      </w:pPr>
+      <w:r>
+        <w:rPr>
+          <w:rFonts w:ascii="Helvetica" w:hAnsi="Helvetica" w:cs="Arial"/>
+          <w:lang w:val="en-US"/>
+        </w:rPr>
+        <w:t xml:space="preserve">Additional text fields to add in date, </w:t>
+      </w:r>
+      <w:r>
+        <w:rPr>
+          <w:rFonts w:ascii="Helvetica" w:hAnsi="Helvetica" w:cs="Arial"/>
+          <w:lang w:val="en-US"/>
+        </w:rPr>
+        <w:t>serving amount, calories, fat, sodium, and sugar</w:t>
+      </w:r>
+    </w:p>
+    <w:p>
+      <w:pPr>
+        <w:pStyle w:val="ListParagraph"/>
+        <w:numPr>
+          <w:ilvl w:val="3"/>
+          <w:numId w:val="3"/>
+        </w:numPr>
+        <w:rPr>
+          <w:rFonts w:ascii="Helvetica" w:hAnsi="Helvetica" w:cs="Arial"/>
+          <w:lang w:val="en-US"/>
+        </w:rPr>
+      </w:pPr>
+      <w:r>
+        <w:rPr>
+          <w:rFonts w:ascii="Helvetica" w:hAnsi="Helvetica" w:cs="Arial"/>
+          <w:lang w:val="en-US"/>
+        </w:rPr>
+        <w:t>2 lists</w:t>
+      </w:r>
+      <w:r>
+        <w:rPr>
+          <w:rFonts w:ascii="Helvetica" w:hAnsi="Helvetica" w:cs="Arial"/>
+          <w:lang w:val="en-US"/>
+        </w:rPr>
+        <w:t xml:space="preserve"> that display total nutritional information. The first list displays total nutrition of the food items currently displayed. The second list displays total nutrition of the consumed food items.</w:t>
+      </w:r>
+    </w:p>
+    <w:p>
+      <w:pPr>
+        <w:pStyle w:val="ListParagraph"/>
+        <w:numPr>
+          <w:ilvl w:val="2"/>
+          <w:numId w:val="3"/>
+        </w:numPr>
+        <w:rPr>
+          <w:rFonts w:ascii="Helvetica" w:hAnsi="Helvetica" w:cs="Arial"/>
+          <w:lang w:val="en-US"/>
+        </w:rPr>
+      </w:pPr>
+      <w:r>
+        <w:rPr>
+          <w:rFonts w:ascii="Helvetica" w:hAnsi="Helvetica" w:cs="Arial"/>
+          <w:lang w:val="en-US"/>
+        </w:rPr>
+        <w:lastRenderedPageBreak/>
+        <w:t xml:space="preserve">The user interface for increment </w:t>
+      </w:r>
+      <w:r>
+        <w:rPr>
+          <w:rFonts w:ascii="Helvetica" w:hAnsi="Helvetica" w:cs="Arial"/>
+          <w:lang w:val="en-US"/>
+        </w:rPr>
+        <w:t>3</w:t>
+      </w:r>
+      <w:r>
+        <w:rPr>
+          <w:rFonts w:ascii="Helvetica" w:hAnsi="Helvetica" w:cs="Arial"/>
+          <w:lang w:val="en-US"/>
+        </w:rPr>
+        <w:t xml:space="preserve">, in addition </w:t>
+      </w:r>
+      <w:r>
+        <w:rPr>
+          <w:rFonts w:ascii="Helvetica" w:hAnsi="Helvetica" w:cs="Arial"/>
+          <w:lang w:val="en-US"/>
+        </w:rPr>
+        <w:t>to everything in</w:t>
+      </w:r>
+      <w:r>
+        <w:rPr>
+          <w:rFonts w:ascii="Helvetica" w:hAnsi="Helvetica" w:cs="Arial"/>
+          <w:lang w:val="en-US"/>
+        </w:rPr>
+        <w:t xml:space="preserve"> increment </w:t>
+      </w:r>
+      <w:r>
+        <w:rPr>
+          <w:rFonts w:ascii="Helvetica" w:hAnsi="Helvetica" w:cs="Arial"/>
+          <w:lang w:val="en-US"/>
+        </w:rPr>
+        <w:t>2</w:t>
+      </w:r>
+      <w:r>
+        <w:rPr>
+          <w:rFonts w:ascii="Helvetica" w:hAnsi="Helvetica" w:cs="Arial"/>
+          <w:lang w:val="en-US"/>
+        </w:rPr>
+        <w:t>, has the following characteristics:</w:t>
+      </w:r>
+    </w:p>
+    <w:p>
+      <w:pPr>
+        <w:pStyle w:val="ListParagraph"/>
+        <w:ind w:left="360"/>
+        <w:rPr>
+          <w:rFonts w:ascii="Helvetica" w:hAnsi="Helvetica" w:cs="Arial"/>
+          <w:lang w:val="en-US"/>
+        </w:rPr>
+      </w:pPr>
+    </w:p>
+    <w:p>
+      <w:pPr>
+        <w:pStyle w:val="ListParagraph"/>
+        <w:numPr>
+          <w:ilvl w:val="3"/>
+          <w:numId w:val="3"/>
+        </w:numPr>
+        <w:rPr>
+          <w:rFonts w:ascii="Helvetica" w:hAnsi="Helvetica" w:cs="Arial"/>
+          <w:lang w:val="en-US"/>
+        </w:rPr>
+      </w:pPr>
+      <w:r>
+        <w:rPr>
+          <w:rFonts w:ascii="Helvetica" w:hAnsi="Helvetica" w:cs="Arial"/>
+          <w:lang w:val="en-US"/>
+        </w:rPr>
+        <w:t>A</w:t>
+      </w:r>
+      <w:r>
+        <w:rPr>
+          <w:rFonts w:ascii="Helvetica" w:hAnsi="Helvetica" w:cs="Arial"/>
+          <w:lang w:val="en-US"/>
+        </w:rPr>
+        <w:t>llow the user to save a food item to a database</w:t>
+      </w:r>
+    </w:p>
+    <w:p>
+      <w:pPr>
+        <w:pStyle w:val="ListParagraph"/>
+        <w:numPr>
+          <w:ilvl w:val="3"/>
+          <w:numId w:val="3"/>
+        </w:numPr>
+        <w:rPr>
+          <w:rFonts w:ascii="Helvetica" w:hAnsi="Helvetica" w:cs="Arial"/>
+          <w:lang w:val="en-US"/>
+        </w:rPr>
+      </w:pPr>
+      <w:r>
+        <w:rPr>
+          <w:rFonts w:ascii="Helvetica" w:hAnsi="Helvetica" w:cs="Arial"/>
+          <w:lang w:val="en-US"/>
+        </w:rPr>
+        <w:t>Allow the user to retrieve an item from the database</w:t>
+      </w:r>
+    </w:p>
+    <w:p>
+      <w:pPr>
+        <w:pStyle w:val="ListParagraph"/>
+        <w:numPr>
+          <w:ilvl w:val="3"/>
+          <w:numId w:val="3"/>
+        </w:numPr>
+        <w:rPr>
+          <w:rFonts w:ascii="Helvetica" w:hAnsi="Helvetica" w:cs="Arial"/>
+          <w:lang w:val="en-US"/>
+        </w:rPr>
+      </w:pPr>
+      <w:r>
+        <w:rPr>
+          <w:rFonts w:ascii="Helvetica" w:hAnsi="Helvetica" w:cs="Arial"/>
+          <w:lang w:val="en-US"/>
+        </w:rPr>
+        <w:t xml:space="preserve">Allow the user to see all food items in the </w:t>
+      </w:r>
+      <w:proofErr w:type="spellStart"/>
+      <w:r>
+        <w:rPr>
+          <w:rFonts w:ascii="Helvetica" w:hAnsi="Helvetica" w:cs="Arial"/>
+          <w:lang w:val="en-US"/>
+        </w:rPr>
+        <w:t>datbase</w:t>
+      </w:r>
+      <w:proofErr w:type="spellEnd"/>
+    </w:p>
+    <w:p>
+      <w:pPr>
+        <w:pStyle w:val="ListParagraph"/>
+        <w:ind w:left="2304"/>
         <w:rPr>
           <w:rFonts w:ascii="Helvetica" w:hAnsi="Helvetica" w:cs="Arial"/>
           <w:lang w:val="en-US"/>
@@ -1805,8 +2628,6 @@
         </w:rPr>
         <w:t>3</w:t>
       </w:r>
-      <w:bookmarkStart w:id="0" w:name="_GoBack"/>
-      <w:bookmarkEnd w:id="0"/>
     </w:p>
     <w:p>
       <w:pPr>

</xml_diff>